<commit_message>
big label, auto ok test (MANAGER _ IDE)
</commit_message>
<xml_diff>
--- a/1. Document/1. Data/User manual/AMW ver1.0 User manual.docx
+++ b/1. Document/1. Data/User manual/AMW ver1.0 User manual.docx
@@ -10371,6 +10371,12 @@
         <w:rPr>
           <w:lang w:val="vi-VN"/>
         </w:rPr>
+        <w:t xml:space="preserve"> </w:t>
+      </w:r>
+      <w:r>
+        <w:rPr>
+          <w:lang w:val="vi-VN"/>
+        </w:rPr>
         <w:t>thay cho “IDE”</w:t>
       </w:r>
       <w:r>
@@ -10504,7 +10510,7 @@
       <w:pPr>
         <w:pStyle w:val="ListParagraph"/>
         <w:ind w:left="1440"/>
-        <w:jc w:val="both"/>
+        <w:jc w:val="center"/>
         <w:rPr>
           <w:lang w:val="vi-VN"/>
         </w:rPr>
@@ -12627,7 +12633,7 @@
           </mc:Choice>
           <mc:Fallback>
             <w:pict>
-              <v:shapetype w14:anchorId="40FD78C7" id="_x0000_t67" coordsize="21600,21600" o:spt="67" adj="16200,5400" path="m0@0l@1@0@1,0@2,0@2@0,21600@0,10800,21600xe">
+              <v:shapetype w14:anchorId="4A94645D" id="_x0000_t67" coordsize="21600,21600" o:spt="67" adj="16200,5400" path="m0@0l@1@0@1,0@2,0@2@0,21600@0,10800,21600xe">
                 <v:stroke joinstyle="miter"/>
                 <v:formulas>
                   <v:f eqn="val #0"/>
@@ -12933,7 +12939,7 @@
           </mc:Choice>
           <mc:Fallback>
             <w:pict>
-              <v:shape w14:anchorId="51F6DB67" id="Arrow: Down 69" o:spid="_x0000_s1026" type="#_x0000_t67" style="position:absolute;margin-left:363.6pt;margin-top:127.15pt;width:25.95pt;height:48.55pt;rotation:8291241fd;z-index:251679744;visibility:visible;mso-wrap-style:square;mso-wrap-distance-left:9pt;mso-wrap-distance-top:0;mso-wrap-distance-right:9pt;mso-wrap-distance-bottom:0;mso-position-horizontal:absolute;mso-position-horizontal-relative:margin;mso-position-vertical:absolute;mso-position-vertical-relative:text;v-text-anchor:middle" o:gfxdata="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" adj="15828" fillcolor="red" strokecolor="red" strokeweight="1pt">
+              <v:shape w14:anchorId="55EF0579" id="Arrow: Down 69" o:spid="_x0000_s1026" type="#_x0000_t67" style="position:absolute;margin-left:363.6pt;margin-top:127.15pt;width:25.95pt;height:48.55pt;rotation:8291241fd;z-index:251679744;visibility:visible;mso-wrap-style:square;mso-wrap-distance-left:9pt;mso-wrap-distance-top:0;mso-wrap-distance-right:9pt;mso-wrap-distance-bottom:0;mso-position-horizontal:absolute;mso-position-horizontal-relative:margin;mso-position-vertical:absolute;mso-position-vertical-relative:text;v-text-anchor:middle" o:gfxdata="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" adj="15828" fillcolor="red" strokecolor="red" strokeweight="1pt">
                 <w10:wrap anchorx="margin"/>
               </v:shape>
             </w:pict>
@@ -13012,7 +13018,7 @@
           </mc:Choice>
           <mc:Fallback>
             <w:pict>
-              <v:shape w14:anchorId="19E69E74" id="Arrow: Down 70" o:spid="_x0000_s1026" type="#_x0000_t67" style="position:absolute;margin-left:316.5pt;margin-top:101.75pt;width:25.95pt;height:48.55pt;rotation:-8349345fd;z-index:251681792;visibility:visible;mso-wrap-style:square;mso-wrap-distance-left:9pt;mso-wrap-distance-top:0;mso-wrap-distance-right:9pt;mso-wrap-distance-bottom:0;mso-position-horizontal:absolute;mso-position-horizontal-relative:text;mso-position-vertical:absolute;mso-position-vertical-relative:text;v-text-anchor:middle" o:gfxdata="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" adj="15828" fillcolor="red" strokecolor="red" strokeweight="1pt"/>
+              <v:shape w14:anchorId="3A77DCF8" id="Arrow: Down 70" o:spid="_x0000_s1026" type="#_x0000_t67" style="position:absolute;margin-left:316.5pt;margin-top:101.75pt;width:25.95pt;height:48.55pt;rotation:-8349345fd;z-index:251681792;visibility:visible;mso-wrap-style:square;mso-wrap-distance-left:9pt;mso-wrap-distance-top:0;mso-wrap-distance-right:9pt;mso-wrap-distance-bottom:0;mso-position-horizontal:absolute;mso-position-horizontal-relative:text;mso-position-vertical:absolute;mso-position-vertical-relative:text;v-text-anchor:middle" o:gfxdata="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" adj="15828" fillcolor="red" strokecolor="red" strokeweight="1pt"/>
             </w:pict>
           </mc:Fallback>
         </mc:AlternateContent>
@@ -13089,7 +13095,7 @@
           </mc:Choice>
           <mc:Fallback>
             <w:pict>
-              <v:shape w14:anchorId="25776406" id="Arrow: Down 68" o:spid="_x0000_s1026" type="#_x0000_t67" style="position:absolute;margin-left:370.05pt;margin-top:65.5pt;width:25.95pt;height:48.55pt;rotation:7663073fd;z-index:251677696;visibility:visible;mso-wrap-style:square;mso-wrap-distance-left:9pt;mso-wrap-distance-top:0;mso-wrap-distance-right:9pt;mso-wrap-distance-bottom:0;mso-position-horizontal:absolute;mso-position-horizontal-relative:text;mso-position-vertical:absolute;mso-position-vertical-relative:text;v-text-anchor:middle" o:gfxdata="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" adj="15828" fillcolor="red" strokecolor="red" strokeweight="1pt"/>
+              <v:shape w14:anchorId="4F28F738" id="Arrow: Down 68" o:spid="_x0000_s1026" type="#_x0000_t67" style="position:absolute;margin-left:370.05pt;margin-top:65.5pt;width:25.95pt;height:48.55pt;rotation:7663073fd;z-index:251677696;visibility:visible;mso-wrap-style:square;mso-wrap-distance-left:9pt;mso-wrap-distance-top:0;mso-wrap-distance-right:9pt;mso-wrap-distance-bottom:0;mso-position-horizontal:absolute;mso-position-horizontal-relative:text;mso-position-vertical:absolute;mso-position-vertical-relative:text;v-text-anchor:middle" o:gfxdata="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" adj="15828" fillcolor="red" strokecolor="red" strokeweight="1pt"/>
             </w:pict>
           </mc:Fallback>
         </mc:AlternateContent>
@@ -13166,7 +13172,7 @@
           </mc:Choice>
           <mc:Fallback>
             <w:pict>
-              <v:shape w14:anchorId="6F9A3573" id="Arrow: Down 67" o:spid="_x0000_s1026" type="#_x0000_t67" style="position:absolute;margin-left:371.75pt;margin-top:24.65pt;width:25.95pt;height:48.55pt;rotation:5127027fd;z-index:251675648;visibility:visible;mso-wrap-style:square;mso-wrap-distance-left:9pt;mso-wrap-distance-top:0;mso-wrap-distance-right:9pt;mso-wrap-distance-bottom:0;mso-position-horizontal:absolute;mso-position-horizontal-relative:text;mso-position-vertical:absolute;mso-position-vertical-relative:text;v-text-anchor:middle" o:gfxdata="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" adj="15828" fillcolor="red" strokecolor="red" strokeweight="1pt"/>
+              <v:shape w14:anchorId="5955A9F0" id="Arrow: Down 67" o:spid="_x0000_s1026" type="#_x0000_t67" style="position:absolute;margin-left:371.75pt;margin-top:24.65pt;width:25.95pt;height:48.55pt;rotation:5127027fd;z-index:251675648;visibility:visible;mso-wrap-style:square;mso-wrap-distance-left:9pt;mso-wrap-distance-top:0;mso-wrap-distance-right:9pt;mso-wrap-distance-bottom:0;mso-position-horizontal:absolute;mso-position-horizontal-relative:text;mso-position-vertical:absolute;mso-position-vertical-relative:text;v-text-anchor:middle" o:gfxdata="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" adj="15828" fillcolor="red" strokecolor="red" strokeweight="1pt"/>
             </w:pict>
           </mc:Fallback>
         </mc:AlternateContent>
@@ -13338,7 +13344,7 @@
           </mc:Choice>
           <mc:Fallback>
             <w:pict>
-              <v:shape w14:anchorId="524D0578" id="Arrow: Down 77" o:spid="_x0000_s1026" type="#_x0000_t67" style="position:absolute;margin-left:-25.25pt;margin-top:180.15pt;width:25.95pt;height:48.55pt;rotation:3543855fd;z-index:251686912;visibility:visible;mso-wrap-style:square;mso-wrap-distance-left:9pt;mso-wrap-distance-top:0;mso-wrap-distance-right:9pt;mso-wrap-distance-bottom:0;mso-position-horizontal:right;mso-position-horizontal-relative:margin;mso-position-vertical:absolute;mso-position-vertical-relative:text;v-text-anchor:middle" o:gfxdata="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" adj="15828" fillcolor="red" strokecolor="red" strokeweight="1pt">
+              <v:shape w14:anchorId="58EA6899" id="Arrow: Down 77" o:spid="_x0000_s1026" type="#_x0000_t67" style="position:absolute;margin-left:-25.25pt;margin-top:180.15pt;width:25.95pt;height:48.55pt;rotation:3543855fd;z-index:251686912;visibility:visible;mso-wrap-style:square;mso-wrap-distance-left:9pt;mso-wrap-distance-top:0;mso-wrap-distance-right:9pt;mso-wrap-distance-bottom:0;mso-position-horizontal:right;mso-position-horizontal-relative:margin;mso-position-vertical:absolute;mso-position-vertical-relative:text;v-text-anchor:middle" o:gfxdata="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" adj="15828" fillcolor="red" strokecolor="red" strokeweight="1pt">
                 <w10:wrap anchorx="margin"/>
               </v:shape>
             </w:pict>
@@ -13669,9 +13675,6 @@
     <w:p>
       <w:pPr>
         <w:ind w:left="360"/>
-        <w:rPr>
-          <w:lang w:val="vi-VN"/>
-        </w:rPr>
       </w:pPr>
       <w:r>
         <w:rPr>
@@ -13751,7 +13754,7 @@
           </mc:Choice>
           <mc:Fallback>
             <w:pict>
-              <v:shape w14:anchorId="7E608F61" id="Arrow: Down 79" o:spid="_x0000_s1026" type="#_x0000_t67" style="position:absolute;margin-left:-42.5pt;margin-top:198.95pt;width:9.6pt;height:26.6pt;rotation:3543855fd;z-index:251688960;visibility:visible;mso-wrap-style:square;mso-width-percent:0;mso-height-percent:0;mso-wrap-distance-left:9pt;mso-wrap-distance-top:0;mso-wrap-distance-right:9pt;mso-wrap-distance-bottom:0;mso-position-horizontal:absolute;mso-position-horizontal-relative:right-margin-area;mso-position-vertical:absolute;mso-position-vertical-relative:text;mso-width-percent:0;mso-height-percent:0;mso-width-relative:margin;mso-height-relative:margin;v-text-anchor:middle" o:gfxdata="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" adj="17694" fillcolor="red" strokecolor="red" strokeweight="1pt">
+              <v:shape w14:anchorId="45EF138D" id="Arrow: Down 79" o:spid="_x0000_s1026" type="#_x0000_t67" style="position:absolute;margin-left:-42.5pt;margin-top:198.95pt;width:9.6pt;height:26.6pt;rotation:3543855fd;z-index:251688960;visibility:visible;mso-wrap-style:square;mso-width-percent:0;mso-height-percent:0;mso-wrap-distance-left:9pt;mso-wrap-distance-top:0;mso-wrap-distance-right:9pt;mso-wrap-distance-bottom:0;mso-position-horizontal:absolute;mso-position-horizontal-relative:right-margin-area;mso-position-vertical:absolute;mso-position-vertical-relative:text;mso-width-percent:0;mso-height-percent:0;mso-width-relative:margin;mso-height-relative:margin;v-text-anchor:middle" o:gfxdata="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" adj="17694" fillcolor="red" strokecolor="red" strokeweight="1pt">
                 <w10:wrap anchorx="margin"/>
               </v:shape>
             </w:pict>

</xml_diff>